<commit_message>
Added ARM, AZ Training
</commit_message>
<xml_diff>
--- a/My Interview Explain Topic/GIT Complete Notes.docx
+++ b/My Interview Explain Topic/GIT Complete Notes.docx
@@ -5908,6 +5908,151 @@
     <w:p>
       <w:pPr>
         <w:pStyle w:val="NoSpacing"/>
+      </w:pPr>
+    </w:p>
+    <w:p>
+      <w:pPr>
+        <w:pStyle w:val="NoSpacing"/>
+        <w:rPr>
+          <w:b/>
+          <w:bCs/>
+        </w:rPr>
+      </w:pPr>
+      <w:r>
+        <w:rPr>
+          <w:b/>
+          <w:bCs/>
+        </w:rPr>
+        <w:t>// delete branch locally</w:t>
+      </w:r>
+    </w:p>
+    <w:p>
+      <w:pPr>
+        <w:pStyle w:val="NoSpacing"/>
+        <w:rPr>
+          <w:b/>
+          <w:bCs/>
+          <w:i/>
+          <w:iCs/>
+        </w:rPr>
+      </w:pPr>
+      <w:r>
+        <w:t xml:space="preserve">$ </w:t>
+      </w:r>
+      <w:r>
+        <w:rPr>
+          <w:b/>
+          <w:bCs/>
+          <w:i/>
+          <w:iCs/>
+        </w:rPr>
+        <w:t xml:space="preserve">git branch -d </w:t>
+      </w:r>
+      <w:r>
+        <w:rPr>
+          <w:b/>
+          <w:bCs/>
+          <w:i/>
+          <w:iCs/>
+        </w:rPr>
+        <w:t>&lt;</w:t>
+      </w:r>
+      <w:proofErr w:type="spellStart"/>
+      <w:r>
+        <w:rPr>
+          <w:b/>
+          <w:bCs/>
+          <w:i/>
+          <w:iCs/>
+        </w:rPr>
+        <w:t>localBranchName</w:t>
+      </w:r>
+      <w:proofErr w:type="spellEnd"/>
+      <w:r>
+        <w:rPr>
+          <w:b/>
+          <w:bCs/>
+          <w:i/>
+          <w:iCs/>
+        </w:rPr>
+        <w:t>&gt;</w:t>
+      </w:r>
+    </w:p>
+    <w:p>
+      <w:pPr>
+        <w:pStyle w:val="NoSpacing"/>
+        <w:rPr>
+          <w:b/>
+          <w:bCs/>
+        </w:rPr>
+      </w:pPr>
+      <w:r>
+        <w:rPr>
+          <w:b/>
+          <w:bCs/>
+        </w:rPr>
+        <w:t>// delete branch remotely</w:t>
+      </w:r>
+    </w:p>
+    <w:p>
+      <w:pPr>
+        <w:pStyle w:val="NoSpacing"/>
+        <w:rPr>
+          <w:b/>
+          <w:bCs/>
+          <w:i/>
+          <w:iCs/>
+        </w:rPr>
+      </w:pPr>
+      <w:r>
+        <w:t xml:space="preserve">$ </w:t>
+      </w:r>
+      <w:r>
+        <w:rPr>
+          <w:b/>
+          <w:bCs/>
+          <w:i/>
+          <w:iCs/>
+        </w:rPr>
+        <w:t xml:space="preserve">git push origin --delete </w:t>
+      </w:r>
+      <w:r>
+        <w:rPr>
+          <w:b/>
+          <w:bCs/>
+          <w:i/>
+          <w:iCs/>
+        </w:rPr>
+        <w:t>&lt;</w:t>
+      </w:r>
+      <w:proofErr w:type="spellStart"/>
+      <w:r>
+        <w:rPr>
+          <w:b/>
+          <w:bCs/>
+          <w:i/>
+          <w:iCs/>
+        </w:rPr>
+        <w:t>remoteBranchName</w:t>
+      </w:r>
+      <w:proofErr w:type="spellEnd"/>
+      <w:r>
+        <w:rPr>
+          <w:b/>
+          <w:bCs/>
+          <w:i/>
+          <w:iCs/>
+        </w:rPr>
+        <w:t>&gt;</w:t>
+      </w:r>
+    </w:p>
+    <w:p>
+      <w:pPr>
+        <w:pStyle w:val="NoSpacing"/>
+        <w:rPr>
+          <w:b/>
+          <w:bCs/>
+        </w:rPr>
       </w:pPr>
     </w:p>
     <w:p>

</xml_diff>